<commit_message>
Modified info and a translate
</commit_message>
<xml_diff>
--- a/Info.docx
+++ b/Info.docx
@@ -273,6 +273,7 @@
       <w:r>
         <w:rPr>
           <w:rFonts w:ascii="Arial" w:hAnsi="Arial" w:cs="Arial"/>
+          <w:noProof/>
           <w:sz w:val="28"/>
           <w:szCs w:val="28"/>
           <w:lang w:val="en-US"/>
@@ -807,6 +808,974 @@
           <w:lang w:val="en-US"/>
         </w:rPr>
       </w:pPr>
+    </w:p>
+    <w:p>
+      <w:pPr>
+        <w:rPr>
+          <w:rFonts w:ascii="Arial" w:hAnsi="Arial" w:cs="Arial"/>
+          <w:sz w:val="28"/>
+          <w:szCs w:val="28"/>
+          <w:lang w:val="en-US"/>
+        </w:rPr>
+      </w:pPr>
+    </w:p>
+    <w:p>
+      <w:pPr>
+        <w:rPr>
+          <w:rFonts w:ascii="Arial" w:hAnsi="Arial" w:cs="Arial"/>
+          <w:sz w:val="28"/>
+          <w:szCs w:val="28"/>
+          <w:lang w:val="en-US"/>
+        </w:rPr>
+      </w:pPr>
+    </w:p>
+    <w:p>
+      <w:pPr>
+        <w:rPr>
+          <w:rFonts w:ascii="Arial" w:hAnsi="Arial" w:cs="Arial"/>
+          <w:sz w:val="28"/>
+          <w:szCs w:val="28"/>
+          <w:lang w:val="en-US"/>
+        </w:rPr>
+      </w:pPr>
+    </w:p>
+    <w:p>
+      <w:pPr>
+        <w:rPr>
+          <w:rFonts w:ascii="Arial" w:hAnsi="Arial" w:cs="Arial"/>
+          <w:sz w:val="28"/>
+          <w:szCs w:val="28"/>
+          <w:lang w:val="en-US"/>
+        </w:rPr>
+      </w:pPr>
+    </w:p>
+    <w:p>
+      <w:pPr>
+        <w:rPr>
+          <w:rFonts w:ascii="Arial" w:hAnsi="Arial" w:cs="Arial"/>
+          <w:sz w:val="28"/>
+          <w:szCs w:val="28"/>
+          <w:lang w:val="en-US"/>
+        </w:rPr>
+      </w:pPr>
+    </w:p>
+    <w:p>
+      <w:pPr>
+        <w:ind w:left="705"/>
+        <w:rPr>
+          <w:rFonts w:ascii="Arial" w:hAnsi="Arial" w:cs="Arial"/>
+          <w:sz w:val="28"/>
+          <w:szCs w:val="28"/>
+          <w:lang w:val="en-US"/>
+        </w:rPr>
+      </w:pPr>
+      <w:proofErr w:type="spellStart"/>
+      <w:r>
+        <w:rPr>
+          <w:rFonts w:ascii="Arial" w:hAnsi="Arial" w:cs="Arial"/>
+          <w:sz w:val="28"/>
+          <w:szCs w:val="28"/>
+          <w:lang w:val="en-US"/>
+        </w:rPr>
+        <w:lastRenderedPageBreak/>
+        <w:t>Varianta</w:t>
+      </w:r>
+      <w:proofErr w:type="spellEnd"/>
+      <w:r>
+        <w:rPr>
+          <w:rFonts w:ascii="Arial" w:hAnsi="Arial" w:cs="Arial"/>
+          <w:sz w:val="28"/>
+          <w:szCs w:val="28"/>
+          <w:lang w:val="en-US"/>
+        </w:rPr>
+        <w:t xml:space="preserve"> </w:t>
+      </w:r>
+      <w:proofErr w:type="spellStart"/>
+      <w:r>
+        <w:rPr>
+          <w:rFonts w:ascii="Arial" w:hAnsi="Arial" w:cs="Arial"/>
+          <w:sz w:val="28"/>
+          <w:szCs w:val="28"/>
+          <w:lang w:val="en-US"/>
+        </w:rPr>
+        <w:t>paralela</w:t>
+      </w:r>
+      <w:proofErr w:type="spellEnd"/>
+      <w:r>
+        <w:rPr>
+          <w:rFonts w:ascii="Arial" w:hAnsi="Arial" w:cs="Arial"/>
+          <w:sz w:val="28"/>
+          <w:szCs w:val="28"/>
+          <w:lang w:val="en-US"/>
+        </w:rPr>
+        <w:t>:</w:t>
+      </w:r>
+    </w:p>
+    <w:p>
+      <w:pPr>
+        <w:ind w:firstLine="705"/>
+        <w:rPr>
+          <w:rFonts w:ascii="Arial" w:hAnsi="Arial" w:cs="Arial"/>
+          <w:sz w:val="28"/>
+          <w:szCs w:val="28"/>
+          <w:lang w:val="en-US"/>
+        </w:rPr>
+      </w:pPr>
+      <w:r>
+        <w:rPr>
+          <w:rFonts w:ascii="Arial" w:hAnsi="Arial" w:cs="Arial"/>
+          <w:sz w:val="28"/>
+          <w:szCs w:val="28"/>
+          <w:lang w:val="en-US"/>
+        </w:rPr>
+        <w:t xml:space="preserve">Am </w:t>
+      </w:r>
+      <w:proofErr w:type="spellStart"/>
+      <w:r>
+        <w:rPr>
+          <w:rFonts w:ascii="Arial" w:hAnsi="Arial" w:cs="Arial"/>
+          <w:sz w:val="28"/>
+          <w:szCs w:val="28"/>
+          <w:lang w:val="en-US"/>
+        </w:rPr>
+        <w:t>folosit</w:t>
+      </w:r>
+      <w:proofErr w:type="spellEnd"/>
+      <w:r>
+        <w:rPr>
+          <w:rFonts w:ascii="Arial" w:hAnsi="Arial" w:cs="Arial"/>
+          <w:sz w:val="28"/>
+          <w:szCs w:val="28"/>
+          <w:lang w:val="en-US"/>
+        </w:rPr>
+        <w:t xml:space="preserve"> </w:t>
+      </w:r>
+      <w:proofErr w:type="spellStart"/>
+      <w:proofErr w:type="gramStart"/>
+      <w:r>
+        <w:rPr>
+          <w:rFonts w:ascii="Arial" w:hAnsi="Arial" w:cs="Arial"/>
+          <w:sz w:val="28"/>
+          <w:szCs w:val="28"/>
+          <w:lang w:val="en-US"/>
+        </w:rPr>
+        <w:t>System.Threading.Tasks.Task</w:t>
+      </w:r>
+      <w:proofErr w:type="spellEnd"/>
+      <w:proofErr w:type="gramEnd"/>
+      <w:r>
+        <w:rPr>
+          <w:rFonts w:ascii="Arial" w:hAnsi="Arial" w:cs="Arial"/>
+          <w:sz w:val="28"/>
+          <w:szCs w:val="28"/>
+          <w:lang w:val="en-US"/>
+        </w:rPr>
+        <w:t xml:space="preserve"> </w:t>
+      </w:r>
+      <w:proofErr w:type="spellStart"/>
+      <w:r>
+        <w:rPr>
+          <w:rFonts w:ascii="Arial" w:hAnsi="Arial" w:cs="Arial"/>
+          <w:sz w:val="28"/>
+          <w:szCs w:val="28"/>
+          <w:lang w:val="en-US"/>
+        </w:rPr>
+        <w:t>pentru</w:t>
+      </w:r>
+      <w:proofErr w:type="spellEnd"/>
+      <w:r>
+        <w:rPr>
+          <w:rFonts w:ascii="Arial" w:hAnsi="Arial" w:cs="Arial"/>
+          <w:sz w:val="28"/>
+          <w:szCs w:val="28"/>
+          <w:lang w:val="en-US"/>
+        </w:rPr>
+        <w:t xml:space="preserve"> a face </w:t>
+      </w:r>
+      <w:proofErr w:type="spellStart"/>
+      <w:r>
+        <w:rPr>
+          <w:rFonts w:ascii="Arial" w:hAnsi="Arial" w:cs="Arial"/>
+          <w:sz w:val="28"/>
+          <w:szCs w:val="28"/>
+          <w:lang w:val="en-US"/>
+        </w:rPr>
+        <w:t>cele</w:t>
+      </w:r>
+      <w:proofErr w:type="spellEnd"/>
+      <w:r>
+        <w:rPr>
+          <w:rFonts w:ascii="Arial" w:hAnsi="Arial" w:cs="Arial"/>
+          <w:sz w:val="28"/>
+          <w:szCs w:val="28"/>
+          <w:lang w:val="en-US"/>
+        </w:rPr>
+        <w:t xml:space="preserve"> 3 </w:t>
+      </w:r>
+      <w:proofErr w:type="spellStart"/>
+      <w:r>
+        <w:rPr>
+          <w:rFonts w:ascii="Arial" w:hAnsi="Arial" w:cs="Arial"/>
+          <w:sz w:val="28"/>
+          <w:szCs w:val="28"/>
+          <w:lang w:val="en-US"/>
+        </w:rPr>
+        <w:t>operatii</w:t>
+      </w:r>
+      <w:proofErr w:type="spellEnd"/>
+      <w:r>
+        <w:rPr>
+          <w:rFonts w:ascii="Arial" w:hAnsi="Arial" w:cs="Arial"/>
+          <w:sz w:val="28"/>
+          <w:szCs w:val="28"/>
+          <w:lang w:val="en-US"/>
+        </w:rPr>
+        <w:t xml:space="preserve">  </w:t>
+      </w:r>
+      <w:proofErr w:type="spellStart"/>
+      <w:r>
+        <w:rPr>
+          <w:rFonts w:ascii="Arial" w:hAnsi="Arial" w:cs="Arial"/>
+          <w:sz w:val="28"/>
+          <w:szCs w:val="28"/>
+          <w:lang w:val="en-US"/>
+        </w:rPr>
+        <w:t>separat</w:t>
+      </w:r>
+      <w:proofErr w:type="spellEnd"/>
+      <w:r>
+        <w:rPr>
+          <w:rFonts w:ascii="Arial" w:hAnsi="Arial" w:cs="Arial"/>
+          <w:sz w:val="28"/>
+          <w:szCs w:val="28"/>
+          <w:lang w:val="en-US"/>
+        </w:rPr>
+        <w:t xml:space="preserve"> in </w:t>
+      </w:r>
+      <w:proofErr w:type="spellStart"/>
+      <w:r>
+        <w:rPr>
+          <w:rFonts w:ascii="Arial" w:hAnsi="Arial" w:cs="Arial"/>
+          <w:sz w:val="28"/>
+          <w:szCs w:val="28"/>
+          <w:lang w:val="en-US"/>
+        </w:rPr>
+        <w:t>paralel</w:t>
+      </w:r>
+      <w:proofErr w:type="spellEnd"/>
+      <w:r>
+        <w:rPr>
+          <w:rFonts w:ascii="Arial" w:hAnsi="Arial" w:cs="Arial"/>
+          <w:sz w:val="28"/>
+          <w:szCs w:val="28"/>
+          <w:lang w:val="en-US"/>
+        </w:rPr>
+        <w:t xml:space="preserve">. </w:t>
+      </w:r>
+    </w:p>
+    <w:p>
+      <w:pPr>
+        <w:ind w:firstLine="705"/>
+        <w:rPr>
+          <w:rFonts w:ascii="Arial" w:hAnsi="Arial" w:cs="Arial"/>
+          <w:sz w:val="28"/>
+          <w:szCs w:val="28"/>
+          <w:lang w:val="en-US"/>
+        </w:rPr>
+      </w:pPr>
+      <w:r>
+        <w:rPr>
+          <w:rFonts w:ascii="Arial" w:hAnsi="Arial" w:cs="Arial"/>
+          <w:sz w:val="28"/>
+          <w:szCs w:val="28"/>
+          <w:lang w:val="en-US"/>
+        </w:rPr>
+        <w:t xml:space="preserve">Am </w:t>
+      </w:r>
+      <w:proofErr w:type="spellStart"/>
+      <w:r>
+        <w:rPr>
+          <w:rFonts w:ascii="Arial" w:hAnsi="Arial" w:cs="Arial"/>
+          <w:sz w:val="28"/>
+          <w:szCs w:val="28"/>
+          <w:lang w:val="en-US"/>
+        </w:rPr>
+        <w:t>folosit</w:t>
+      </w:r>
+      <w:proofErr w:type="spellEnd"/>
+      <w:r>
+        <w:rPr>
+          <w:rFonts w:ascii="Arial" w:hAnsi="Arial" w:cs="Arial"/>
+          <w:sz w:val="28"/>
+          <w:szCs w:val="28"/>
+          <w:lang w:val="en-US"/>
+        </w:rPr>
+        <w:t xml:space="preserve"> </w:t>
+      </w:r>
+      <w:proofErr w:type="spellStart"/>
+      <w:r>
+        <w:rPr>
+          <w:rFonts w:ascii="Arial" w:hAnsi="Arial" w:cs="Arial"/>
+          <w:sz w:val="28"/>
+          <w:szCs w:val="28"/>
+          <w:lang w:val="en-US"/>
+        </w:rPr>
+        <w:t>pentru</w:t>
+      </w:r>
+      <w:proofErr w:type="spellEnd"/>
+      <w:r>
+        <w:rPr>
+          <w:rFonts w:ascii="Arial" w:hAnsi="Arial" w:cs="Arial"/>
+          <w:sz w:val="28"/>
+          <w:szCs w:val="28"/>
+          <w:lang w:val="en-US"/>
+        </w:rPr>
+        <w:t xml:space="preserve"> </w:t>
+      </w:r>
+      <w:proofErr w:type="spellStart"/>
+      <w:r>
+        <w:rPr>
+          <w:rFonts w:ascii="Arial" w:hAnsi="Arial" w:cs="Arial"/>
+          <w:sz w:val="28"/>
+          <w:szCs w:val="28"/>
+          <w:lang w:val="en-US"/>
+        </w:rPr>
+        <w:t>iterat</w:t>
+      </w:r>
+      <w:proofErr w:type="spellEnd"/>
+      <w:r>
+        <w:rPr>
+          <w:rFonts w:ascii="Arial" w:hAnsi="Arial" w:cs="Arial"/>
+          <w:sz w:val="28"/>
+          <w:szCs w:val="28"/>
+          <w:lang w:val="en-US"/>
+        </w:rPr>
+        <w:t xml:space="preserve"> </w:t>
+      </w:r>
+      <w:proofErr w:type="spellStart"/>
+      <w:r>
+        <w:rPr>
+          <w:rFonts w:ascii="Arial" w:hAnsi="Arial" w:cs="Arial"/>
+          <w:sz w:val="28"/>
+          <w:szCs w:val="28"/>
+          <w:lang w:val="en-US"/>
+        </w:rPr>
+        <w:t>intre</w:t>
+      </w:r>
+      <w:proofErr w:type="spellEnd"/>
+      <w:r>
+        <w:rPr>
+          <w:rFonts w:ascii="Arial" w:hAnsi="Arial" w:cs="Arial"/>
+          <w:sz w:val="28"/>
+          <w:szCs w:val="28"/>
+          <w:lang w:val="en-US"/>
+        </w:rPr>
+        <w:t xml:space="preserve"> </w:t>
+      </w:r>
+      <w:proofErr w:type="spellStart"/>
+      <w:r>
+        <w:rPr>
+          <w:rFonts w:ascii="Arial" w:hAnsi="Arial" w:cs="Arial"/>
+          <w:sz w:val="28"/>
+          <w:szCs w:val="28"/>
+          <w:lang w:val="en-US"/>
+        </w:rPr>
+        <w:t>pixelii</w:t>
+      </w:r>
+      <w:proofErr w:type="spellEnd"/>
+      <w:r>
+        <w:rPr>
+          <w:rFonts w:ascii="Arial" w:hAnsi="Arial" w:cs="Arial"/>
+          <w:sz w:val="28"/>
+          <w:szCs w:val="28"/>
+          <w:lang w:val="en-US"/>
+        </w:rPr>
+        <w:t xml:space="preserve"> </w:t>
+      </w:r>
+      <w:proofErr w:type="spellStart"/>
+      <w:r>
+        <w:rPr>
+          <w:rFonts w:ascii="Arial" w:hAnsi="Arial" w:cs="Arial"/>
+          <w:sz w:val="28"/>
+          <w:szCs w:val="28"/>
+          <w:lang w:val="en-US"/>
+        </w:rPr>
+        <w:t>imaginii</w:t>
+      </w:r>
+      <w:proofErr w:type="spellEnd"/>
+      <w:r>
+        <w:rPr>
+          <w:rFonts w:ascii="Arial" w:hAnsi="Arial" w:cs="Arial"/>
+          <w:sz w:val="28"/>
+          <w:szCs w:val="28"/>
+          <w:lang w:val="en-US"/>
+        </w:rPr>
+        <w:t xml:space="preserve"> </w:t>
+      </w:r>
+      <w:proofErr w:type="spellStart"/>
+      <w:proofErr w:type="gramStart"/>
+      <w:r>
+        <w:rPr>
+          <w:rFonts w:ascii="Arial" w:hAnsi="Arial" w:cs="Arial"/>
+          <w:sz w:val="28"/>
+          <w:szCs w:val="28"/>
+          <w:lang w:val="en-US"/>
+        </w:rPr>
+        <w:t>System.Threading.Tasks.</w:t>
+      </w:r>
+      <w:r>
+        <w:rPr>
+          <w:rFonts w:ascii="Arial" w:hAnsi="Arial" w:cs="Arial"/>
+          <w:sz w:val="28"/>
+          <w:szCs w:val="28"/>
+          <w:lang w:val="en-US"/>
+        </w:rPr>
+        <w:t>Parallel</w:t>
+      </w:r>
+      <w:proofErr w:type="spellEnd"/>
+      <w:proofErr w:type="gramEnd"/>
+      <w:r>
+        <w:rPr>
+          <w:rFonts w:ascii="Arial" w:hAnsi="Arial" w:cs="Arial"/>
+          <w:sz w:val="28"/>
+          <w:szCs w:val="28"/>
+          <w:lang w:val="en-US"/>
+        </w:rPr>
+        <w:t xml:space="preserve">, </w:t>
+      </w:r>
+      <w:proofErr w:type="spellStart"/>
+      <w:r>
+        <w:rPr>
+          <w:rFonts w:ascii="Arial" w:hAnsi="Arial" w:cs="Arial"/>
+          <w:sz w:val="28"/>
+          <w:szCs w:val="28"/>
+          <w:lang w:val="en-US"/>
+        </w:rPr>
+        <w:t>iar</w:t>
+      </w:r>
+      <w:proofErr w:type="spellEnd"/>
+      <w:r>
+        <w:rPr>
+          <w:rFonts w:ascii="Arial" w:hAnsi="Arial" w:cs="Arial"/>
+          <w:sz w:val="28"/>
+          <w:szCs w:val="28"/>
+          <w:lang w:val="en-US"/>
+        </w:rPr>
+        <w:t xml:space="preserve"> </w:t>
+      </w:r>
+      <w:proofErr w:type="spellStart"/>
+      <w:r>
+        <w:rPr>
+          <w:rFonts w:ascii="Arial" w:hAnsi="Arial" w:cs="Arial"/>
+          <w:sz w:val="28"/>
+          <w:szCs w:val="28"/>
+          <w:lang w:val="en-US"/>
+        </w:rPr>
+        <w:t>pentru</w:t>
+      </w:r>
+      <w:proofErr w:type="spellEnd"/>
+      <w:r>
+        <w:rPr>
+          <w:rFonts w:ascii="Arial" w:hAnsi="Arial" w:cs="Arial"/>
+          <w:sz w:val="28"/>
+          <w:szCs w:val="28"/>
+          <w:lang w:val="en-US"/>
+        </w:rPr>
+        <w:t xml:space="preserve"> a </w:t>
+      </w:r>
+      <w:proofErr w:type="spellStart"/>
+      <w:r>
+        <w:rPr>
+          <w:rFonts w:ascii="Arial" w:hAnsi="Arial" w:cs="Arial"/>
+          <w:sz w:val="28"/>
+          <w:szCs w:val="28"/>
+          <w:lang w:val="en-US"/>
+        </w:rPr>
+        <w:t>itera</w:t>
+      </w:r>
+      <w:proofErr w:type="spellEnd"/>
+      <w:r>
+        <w:rPr>
+          <w:rFonts w:ascii="Arial" w:hAnsi="Arial" w:cs="Arial"/>
+          <w:sz w:val="28"/>
+          <w:szCs w:val="28"/>
+          <w:lang w:val="en-US"/>
+        </w:rPr>
+        <w:t xml:space="preserve"> </w:t>
+      </w:r>
+      <w:proofErr w:type="spellStart"/>
+      <w:r>
+        <w:rPr>
+          <w:rFonts w:ascii="Arial" w:hAnsi="Arial" w:cs="Arial"/>
+          <w:sz w:val="28"/>
+          <w:szCs w:val="28"/>
+          <w:lang w:val="en-US"/>
+        </w:rPr>
+        <w:t>prin</w:t>
+      </w:r>
+      <w:proofErr w:type="spellEnd"/>
+      <w:r>
+        <w:rPr>
+          <w:rFonts w:ascii="Arial" w:hAnsi="Arial" w:cs="Arial"/>
+          <w:sz w:val="28"/>
+          <w:szCs w:val="28"/>
+          <w:lang w:val="en-US"/>
+        </w:rPr>
+        <w:t xml:space="preserve"> Bitmap </w:t>
+      </w:r>
+      <w:proofErr w:type="spellStart"/>
+      <w:r>
+        <w:rPr>
+          <w:rFonts w:ascii="Arial" w:hAnsi="Arial" w:cs="Arial"/>
+          <w:sz w:val="28"/>
+          <w:szCs w:val="28"/>
+          <w:lang w:val="en-US"/>
+        </w:rPr>
+        <w:t>si</w:t>
+      </w:r>
+      <w:proofErr w:type="spellEnd"/>
+      <w:r>
+        <w:rPr>
+          <w:rFonts w:ascii="Arial" w:hAnsi="Arial" w:cs="Arial"/>
+          <w:sz w:val="28"/>
+          <w:szCs w:val="28"/>
+          <w:lang w:val="en-US"/>
+        </w:rPr>
+        <w:t xml:space="preserve"> pe height </w:t>
+      </w:r>
+      <w:proofErr w:type="spellStart"/>
+      <w:r>
+        <w:rPr>
+          <w:rFonts w:ascii="Arial" w:hAnsi="Arial" w:cs="Arial"/>
+          <w:sz w:val="28"/>
+          <w:szCs w:val="28"/>
+          <w:lang w:val="en-US"/>
+        </w:rPr>
+        <w:t>si</w:t>
+      </w:r>
+      <w:proofErr w:type="spellEnd"/>
+      <w:r>
+        <w:rPr>
+          <w:rFonts w:ascii="Arial" w:hAnsi="Arial" w:cs="Arial"/>
+          <w:sz w:val="28"/>
+          <w:szCs w:val="28"/>
+          <w:lang w:val="en-US"/>
+        </w:rPr>
+        <w:t xml:space="preserve"> pe width in </w:t>
+      </w:r>
+      <w:proofErr w:type="spellStart"/>
+      <w:r>
+        <w:rPr>
+          <w:rFonts w:ascii="Arial" w:hAnsi="Arial" w:cs="Arial"/>
+          <w:sz w:val="28"/>
+          <w:szCs w:val="28"/>
+          <w:lang w:val="en-US"/>
+        </w:rPr>
+        <w:t>acelasi</w:t>
+      </w:r>
+      <w:proofErr w:type="spellEnd"/>
+      <w:r>
+        <w:rPr>
+          <w:rFonts w:ascii="Arial" w:hAnsi="Arial" w:cs="Arial"/>
+          <w:sz w:val="28"/>
+          <w:szCs w:val="28"/>
+          <w:lang w:val="en-US"/>
+        </w:rPr>
+        <w:t xml:space="preserve"> </w:t>
+      </w:r>
+      <w:proofErr w:type="spellStart"/>
+      <w:r>
+        <w:rPr>
+          <w:rFonts w:ascii="Arial" w:hAnsi="Arial" w:cs="Arial"/>
+          <w:sz w:val="28"/>
+          <w:szCs w:val="28"/>
+          <w:lang w:val="en-US"/>
+        </w:rPr>
+        <w:t>timp</w:t>
+      </w:r>
+      <w:proofErr w:type="spellEnd"/>
+      <w:r>
+        <w:rPr>
+          <w:rFonts w:ascii="Arial" w:hAnsi="Arial" w:cs="Arial"/>
+          <w:sz w:val="28"/>
+          <w:szCs w:val="28"/>
+          <w:lang w:val="en-US"/>
+        </w:rPr>
+        <w:t xml:space="preserve"> </w:t>
+      </w:r>
+      <w:proofErr w:type="spellStart"/>
+      <w:r>
+        <w:rPr>
+          <w:rFonts w:ascii="Arial" w:hAnsi="Arial" w:cs="Arial"/>
+          <w:sz w:val="28"/>
+          <w:szCs w:val="28"/>
+          <w:lang w:val="en-US"/>
+        </w:rPr>
+        <w:t>si</w:t>
+      </w:r>
+      <w:proofErr w:type="spellEnd"/>
+      <w:r>
+        <w:rPr>
+          <w:rFonts w:ascii="Arial" w:hAnsi="Arial" w:cs="Arial"/>
+          <w:sz w:val="28"/>
+          <w:szCs w:val="28"/>
+          <w:lang w:val="en-US"/>
+        </w:rPr>
+        <w:t xml:space="preserve"> a </w:t>
+      </w:r>
+      <w:proofErr w:type="spellStart"/>
+      <w:r>
+        <w:rPr>
+          <w:rFonts w:ascii="Arial" w:hAnsi="Arial" w:cs="Arial"/>
+          <w:sz w:val="28"/>
+          <w:szCs w:val="28"/>
+          <w:lang w:val="en-US"/>
+        </w:rPr>
+        <w:t>evita</w:t>
+      </w:r>
+      <w:proofErr w:type="spellEnd"/>
+      <w:r>
+        <w:rPr>
+          <w:rFonts w:ascii="Arial" w:hAnsi="Arial" w:cs="Arial"/>
+          <w:sz w:val="28"/>
+          <w:szCs w:val="28"/>
+          <w:lang w:val="en-US"/>
+        </w:rPr>
+        <w:t xml:space="preserve"> </w:t>
+      </w:r>
+      <w:proofErr w:type="spellStart"/>
+      <w:r>
+        <w:rPr>
+          <w:rFonts w:ascii="Arial" w:hAnsi="Arial" w:cs="Arial"/>
+          <w:sz w:val="28"/>
+          <w:szCs w:val="28"/>
+          <w:lang w:val="en-US"/>
+        </w:rPr>
+        <w:t>accesarea</w:t>
+      </w:r>
+      <w:proofErr w:type="spellEnd"/>
+      <w:r>
+        <w:rPr>
+          <w:rFonts w:ascii="Arial" w:hAnsi="Arial" w:cs="Arial"/>
+          <w:sz w:val="28"/>
+          <w:szCs w:val="28"/>
+          <w:lang w:val="en-US"/>
+        </w:rPr>
+        <w:t xml:space="preserve"> </w:t>
+      </w:r>
+      <w:proofErr w:type="spellStart"/>
+      <w:r>
+        <w:rPr>
+          <w:rFonts w:ascii="Arial" w:hAnsi="Arial" w:cs="Arial"/>
+          <w:sz w:val="28"/>
+          <w:szCs w:val="28"/>
+          <w:lang w:val="en-US"/>
+        </w:rPr>
+        <w:t>unui</w:t>
+      </w:r>
+      <w:proofErr w:type="spellEnd"/>
+      <w:r>
+        <w:rPr>
+          <w:rFonts w:ascii="Arial" w:hAnsi="Arial" w:cs="Arial"/>
+          <w:sz w:val="28"/>
+          <w:szCs w:val="28"/>
+          <w:lang w:val="en-US"/>
+        </w:rPr>
+        <w:t xml:space="preserve"> pixel in </w:t>
+      </w:r>
+      <w:proofErr w:type="spellStart"/>
+      <w:r>
+        <w:rPr>
+          <w:rFonts w:ascii="Arial" w:hAnsi="Arial" w:cs="Arial"/>
+          <w:sz w:val="28"/>
+          <w:szCs w:val="28"/>
+          <w:lang w:val="en-US"/>
+        </w:rPr>
+        <w:t>acelasi</w:t>
+      </w:r>
+      <w:proofErr w:type="spellEnd"/>
+      <w:r>
+        <w:rPr>
+          <w:rFonts w:ascii="Arial" w:hAnsi="Arial" w:cs="Arial"/>
+          <w:sz w:val="28"/>
+          <w:szCs w:val="28"/>
+          <w:lang w:val="en-US"/>
+        </w:rPr>
+        <w:t xml:space="preserve"> </w:t>
+      </w:r>
+      <w:proofErr w:type="spellStart"/>
+      <w:r>
+        <w:rPr>
+          <w:rFonts w:ascii="Arial" w:hAnsi="Arial" w:cs="Arial"/>
+          <w:sz w:val="28"/>
+          <w:szCs w:val="28"/>
+          <w:lang w:val="en-US"/>
+        </w:rPr>
+        <w:t>timp</w:t>
+      </w:r>
+      <w:proofErr w:type="spellEnd"/>
+      <w:r>
+        <w:rPr>
+          <w:rFonts w:ascii="Arial" w:hAnsi="Arial" w:cs="Arial"/>
+          <w:sz w:val="28"/>
+          <w:szCs w:val="28"/>
+          <w:lang w:val="en-US"/>
+        </w:rPr>
+        <w:t xml:space="preserve"> de </w:t>
+      </w:r>
+      <w:proofErr w:type="spellStart"/>
+      <w:r>
+        <w:rPr>
+          <w:rFonts w:ascii="Arial" w:hAnsi="Arial" w:cs="Arial"/>
+          <w:sz w:val="28"/>
+          <w:szCs w:val="28"/>
+          <w:lang w:val="en-US"/>
+        </w:rPr>
+        <w:t>ambele</w:t>
+      </w:r>
+      <w:proofErr w:type="spellEnd"/>
+      <w:r>
+        <w:rPr>
+          <w:rFonts w:ascii="Arial" w:hAnsi="Arial" w:cs="Arial"/>
+          <w:sz w:val="28"/>
+          <w:szCs w:val="28"/>
+          <w:lang w:val="en-US"/>
+        </w:rPr>
+        <w:t xml:space="preserve"> </w:t>
+      </w:r>
+      <w:proofErr w:type="spellStart"/>
+      <w:r>
+        <w:rPr>
+          <w:rFonts w:ascii="Arial" w:hAnsi="Arial" w:cs="Arial"/>
+          <w:sz w:val="28"/>
+          <w:szCs w:val="28"/>
+          <w:lang w:val="en-US"/>
+        </w:rPr>
+        <w:t>iteratii</w:t>
+      </w:r>
+      <w:proofErr w:type="spellEnd"/>
+      <w:r>
+        <w:rPr>
+          <w:rFonts w:ascii="Arial" w:hAnsi="Arial" w:cs="Arial"/>
+          <w:sz w:val="28"/>
+          <w:szCs w:val="28"/>
+          <w:lang w:val="en-US"/>
+        </w:rPr>
+        <w:t xml:space="preserve">, am </w:t>
+      </w:r>
+      <w:proofErr w:type="spellStart"/>
+      <w:r>
+        <w:rPr>
+          <w:rFonts w:ascii="Arial" w:hAnsi="Arial" w:cs="Arial"/>
+          <w:sz w:val="28"/>
+          <w:szCs w:val="28"/>
+          <w:lang w:val="en-US"/>
+        </w:rPr>
+        <w:t>folosit</w:t>
+      </w:r>
+      <w:proofErr w:type="spellEnd"/>
+      <w:r>
+        <w:rPr>
+          <w:rFonts w:ascii="Arial" w:hAnsi="Arial" w:cs="Arial"/>
+          <w:sz w:val="28"/>
+          <w:szCs w:val="28"/>
+          <w:lang w:val="en-US"/>
+        </w:rPr>
+        <w:t xml:space="preserve"> locks.</w:t>
+      </w:r>
+    </w:p>
+    <w:p>
+      <w:pPr>
+        <w:ind w:firstLine="705"/>
+        <w:rPr>
+          <w:rFonts w:ascii="Arial" w:hAnsi="Arial" w:cs="Arial"/>
+          <w:sz w:val="28"/>
+          <w:szCs w:val="28"/>
+          <w:lang w:val="en-US"/>
+        </w:rPr>
+      </w:pPr>
+    </w:p>
+    <w:p>
+      <w:pPr>
+        <w:ind w:firstLine="705"/>
+        <w:rPr>
+          <w:rFonts w:ascii="Arial" w:hAnsi="Arial" w:cs="Arial"/>
+          <w:sz w:val="28"/>
+          <w:szCs w:val="28"/>
+          <w:lang w:val="en-US"/>
+        </w:rPr>
+      </w:pPr>
+      <w:proofErr w:type="spellStart"/>
+      <w:r>
+        <w:rPr>
+          <w:rFonts w:ascii="Arial" w:hAnsi="Arial" w:cs="Arial"/>
+          <w:sz w:val="28"/>
+          <w:szCs w:val="28"/>
+          <w:lang w:val="en-US"/>
+        </w:rPr>
+        <w:t>Resultatele</w:t>
+      </w:r>
+      <w:proofErr w:type="spellEnd"/>
+      <w:r>
+        <w:rPr>
+          <w:rFonts w:ascii="Arial" w:hAnsi="Arial" w:cs="Arial"/>
+          <w:sz w:val="28"/>
+          <w:szCs w:val="28"/>
+          <w:lang w:val="en-US"/>
+        </w:rPr>
+        <w:t xml:space="preserve"> in </w:t>
+      </w:r>
+      <w:proofErr w:type="spellStart"/>
+      <w:r>
+        <w:rPr>
+          <w:rFonts w:ascii="Arial" w:hAnsi="Arial" w:cs="Arial"/>
+          <w:sz w:val="28"/>
+          <w:szCs w:val="28"/>
+          <w:lang w:val="en-US"/>
+        </w:rPr>
+        <w:t>eficienta</w:t>
+      </w:r>
+      <w:proofErr w:type="spellEnd"/>
+      <w:r>
+        <w:rPr>
+          <w:rFonts w:ascii="Arial" w:hAnsi="Arial" w:cs="Arial"/>
+          <w:sz w:val="28"/>
+          <w:szCs w:val="28"/>
+          <w:lang w:val="en-US"/>
+        </w:rPr>
+        <w:t xml:space="preserve"> sunt total </w:t>
+      </w:r>
+      <w:proofErr w:type="spellStart"/>
+      <w:r>
+        <w:rPr>
+          <w:rFonts w:ascii="Arial" w:hAnsi="Arial" w:cs="Arial"/>
+          <w:sz w:val="28"/>
+          <w:szCs w:val="28"/>
+          <w:lang w:val="en-US"/>
+        </w:rPr>
+        <w:t>diferite</w:t>
+      </w:r>
+      <w:proofErr w:type="spellEnd"/>
+      <w:r>
+        <w:rPr>
+          <w:rFonts w:ascii="Arial" w:hAnsi="Arial" w:cs="Arial"/>
+          <w:sz w:val="28"/>
+          <w:szCs w:val="28"/>
+          <w:lang w:val="en-US"/>
+        </w:rPr>
+        <w:t>:</w:t>
+      </w:r>
+      <w:r>
+        <w:rPr>
+          <w:rFonts w:ascii="Arial" w:hAnsi="Arial" w:cs="Arial"/>
+          <w:sz w:val="28"/>
+          <w:szCs w:val="28"/>
+          <w:lang w:val="en-US"/>
+        </w:rPr>
+        <w:br/>
+      </w:r>
+      <w:r>
+        <w:rPr>
+          <w:rFonts w:ascii="Arial" w:hAnsi="Arial" w:cs="Arial"/>
+          <w:sz w:val="28"/>
+          <w:szCs w:val="28"/>
+          <w:lang w:val="en-US"/>
+        </w:rPr>
+        <w:br/>
+      </w:r>
+      <w:r>
+        <w:rPr>
+          <w:noProof/>
+        </w:rPr>
+        <w:drawing>
+          <wp:inline distT="0" distB="0" distL="0" distR="0" wp14:anchorId="1B0D133B" wp14:editId="60D52F42">
+            <wp:extent cx="5710238" cy="2980381"/>
+            <wp:effectExtent l="0" t="0" r="5080" b="0"/>
+            <wp:docPr id="1194241070" name="Imagine 1"/>
+            <wp:cNvGraphicFramePr>
+              <a:graphicFrameLocks xmlns:a="http://schemas.openxmlformats.org/drawingml/2006/main" noChangeAspect="1"/>
+            </wp:cNvGraphicFramePr>
+            <a:graphic xmlns:a="http://schemas.openxmlformats.org/drawingml/2006/main">
+              <a:graphicData uri="http://schemas.openxmlformats.org/drawingml/2006/picture">
+                <pic:pic xmlns:pic="http://schemas.openxmlformats.org/drawingml/2006/picture">
+                  <pic:nvPicPr>
+                    <pic:cNvPr id="1194241070" name=""/>
+                    <pic:cNvPicPr/>
+                  </pic:nvPicPr>
+                  <pic:blipFill>
+                    <a:blip r:embed="rId8"/>
+                    <a:stretch>
+                      <a:fillRect/>
+                    </a:stretch>
+                  </pic:blipFill>
+                  <pic:spPr>
+                    <a:xfrm>
+                      <a:off x="0" y="0"/>
+                      <a:ext cx="5728116" cy="2989712"/>
+                    </a:xfrm>
+                    <a:prstGeom prst="rect">
+                      <a:avLst/>
+                    </a:prstGeom>
+                  </pic:spPr>
+                </pic:pic>
+              </a:graphicData>
+            </a:graphic>
+          </wp:inline>
+        </w:drawing>
+      </w:r>
+    </w:p>
+    <w:p>
+      <w:pPr>
+        <w:rPr>
+          <w:rFonts w:ascii="Arial" w:hAnsi="Arial" w:cs="Arial"/>
+          <w:sz w:val="28"/>
+          <w:szCs w:val="28"/>
+          <w:lang w:val="en-US"/>
+        </w:rPr>
+      </w:pPr>
+      <w:r>
+        <w:rPr>
+          <w:rFonts w:ascii="Arial" w:hAnsi="Arial" w:cs="Arial"/>
+          <w:sz w:val="28"/>
+          <w:szCs w:val="28"/>
+          <w:lang w:val="en-US"/>
+        </w:rPr>
+        <w:drawing>
+          <wp:inline distT="0" distB="0" distL="0" distR="0" wp14:anchorId="10B817AC" wp14:editId="46A86B35">
+            <wp:extent cx="5731510" cy="2995295"/>
+            <wp:effectExtent l="0" t="0" r="2540" b="0"/>
+            <wp:docPr id="1842421677" name="Imagine 1"/>
+            <wp:cNvGraphicFramePr>
+              <a:graphicFrameLocks xmlns:a="http://schemas.openxmlformats.org/drawingml/2006/main" noChangeAspect="1"/>
+            </wp:cNvGraphicFramePr>
+            <a:graphic xmlns:a="http://schemas.openxmlformats.org/drawingml/2006/main">
+              <a:graphicData uri="http://schemas.openxmlformats.org/drawingml/2006/picture">
+                <pic:pic xmlns:pic="http://schemas.openxmlformats.org/drawingml/2006/picture">
+                  <pic:nvPicPr>
+                    <pic:cNvPr id="1842421677" name=""/>
+                    <pic:cNvPicPr/>
+                  </pic:nvPicPr>
+                  <pic:blipFill>
+                    <a:blip r:embed="rId9"/>
+                    <a:stretch>
+                      <a:fillRect/>
+                    </a:stretch>
+                  </pic:blipFill>
+                  <pic:spPr>
+                    <a:xfrm>
+                      <a:off x="0" y="0"/>
+                      <a:ext cx="5731510" cy="2995295"/>
+                    </a:xfrm>
+                    <a:prstGeom prst="rect">
+                      <a:avLst/>
+                    </a:prstGeom>
+                  </pic:spPr>
+                </pic:pic>
+              </a:graphicData>
+            </a:graphic>
+          </wp:inline>
+        </w:drawing>
+      </w:r>
     </w:p>
     <w:sectPr>
       <w:pgSz w:w="11906" w:h="16838"/>

</xml_diff>